<commit_message>
new plan and final lecture almost done
</commit_message>
<xml_diff>
--- a/docs/Lecture plan.docx
+++ b/docs/Lecture plan.docx
@@ -157,19 +157,7 @@
         <w:rPr>
           <w:lang w:val="es-CO"/>
         </w:rPr>
-        <w:t xml:space="preserve"> </w:t>
-      </w:r>
-      <w:r>
-        <w:rPr>
-          <w:lang w:val="es-CO"/>
-        </w:rPr>
-        <w:t>Creación de un cuestionario</w:t>
-      </w:r>
-      <w:r>
-        <w:rPr>
-          <w:lang w:val="es-CO"/>
-        </w:rPr>
-        <w:t xml:space="preserve"> (</w:t>
+        <w:t xml:space="preserve"> Creación de un cuestionario (</w:t>
       </w:r>
       <w:proofErr w:type="spellStart"/>
       <w:r>
@@ -190,13 +178,7 @@
         <w:rPr>
           <w:lang w:val="es-CO"/>
         </w:rPr>
-        <w:t>htm</w:t>
-      </w:r>
-      <w:r>
-        <w:rPr>
-          <w:lang w:val="es-CO"/>
-        </w:rPr>
-        <w:t>l</w:t>
+        <w:t>html</w:t>
       </w:r>
       <w:proofErr w:type="spellEnd"/>
       <w:r>
@@ -314,26 +296,16 @@
         <w:rPr>
           <w:lang w:val="es-CO"/>
         </w:rPr>
-        <w:t xml:space="preserve">Consentimiento informado; </w:t>
-      </w:r>
-      <w:r>
-        <w:rPr>
-          <w:lang w:val="es-CO"/>
-        </w:rPr>
-        <w:t>uso de archivos, enlaces y videos</w:t>
-      </w:r>
-      <w:r>
-        <w:rPr>
-          <w:lang w:val="es-CO"/>
-        </w:rPr>
-        <w:t xml:space="preserve">. </w:t>
-      </w:r>
-      <w:r>
-        <w:rPr>
-          <w:lang w:val="es-CO"/>
-        </w:rPr>
-        <w:t>Definición</w:t>
-      </w:r>
+        <w:t xml:space="preserve">Consentimiento informado; uso de archivos, enlaces y videos. </w:t>
+      </w:r>
+      <w:proofErr w:type="spellStart"/>
+      <w:r>
+        <w:rPr>
+          <w:lang w:val="es-CO"/>
+        </w:rPr>
+        <w:t>Definicion</w:t>
+      </w:r>
+      <w:proofErr w:type="spellEnd"/>
       <w:r>
         <w:rPr>
           <w:lang w:val="es-CO"/>
@@ -481,13 +453,7 @@
         <w:rPr>
           <w:lang w:val="es-CO"/>
         </w:rPr>
-        <w:t xml:space="preserve">, </w:t>
-      </w:r>
-      <w:r>
-        <w:rPr>
-          <w:lang w:val="es-CO"/>
-        </w:rPr>
-        <w:t xml:space="preserve">estructura de los datos; </w:t>
+        <w:t xml:space="preserve">, estructura de los datos; </w:t>
       </w:r>
       <w:r>
         <w:rPr>
@@ -612,13 +578,23 @@
         </w:rPr>
         <w:t xml:space="preserve">Tablas y listas de precios múltiples. Implementación de un </w:t>
       </w:r>
+      <w:proofErr w:type="gramStart"/>
       <w:r>
         <w:rPr>
           <w:i/>
           <w:iCs/>
           <w:lang w:val="es-CO"/>
         </w:rPr>
-        <w:t xml:space="preserve">single switch, </w:t>
+        <w:t>single</w:t>
+      </w:r>
+      <w:proofErr w:type="gramEnd"/>
+      <w:r>
+        <w:rPr>
+          <w:i/>
+          <w:iCs/>
+          <w:lang w:val="es-CO"/>
+        </w:rPr>
+        <w:t xml:space="preserve"> switch, </w:t>
       </w:r>
       <w:r>
         <w:rPr>
@@ -815,13 +791,7 @@
         <w:rPr>
           <w:lang w:val="es-CO"/>
         </w:rPr>
-        <w:t xml:space="preserve">; </w:t>
-      </w:r>
-      <w:r>
-        <w:rPr>
-          <w:lang w:val="es-CO"/>
-        </w:rPr>
-        <w:t>Gestionar la base de datos desde el diseño.</w:t>
+        <w:t>; Gestionar la base de datos desde el diseño.</w:t>
       </w:r>
       <w:r>
         <w:rPr>
@@ -908,7 +878,13 @@
         <w:rPr>
           <w:lang w:val="es-CO"/>
         </w:rPr>
-        <w:t xml:space="preserve">Testeo de hipótesis </w:t>
+        <w:t>Análisis de regresión.</w:t>
+      </w:r>
+      <w:r>
+        <w:rPr>
+          <w:lang w:val="es-CO"/>
+        </w:rPr>
+        <w:t xml:space="preserve"> </w:t>
       </w:r>
     </w:p>
     <w:p>
@@ -960,59 +936,7 @@
         <w:rPr>
           <w:lang w:val="es-CO"/>
         </w:rPr>
-        <w:t xml:space="preserve">El diseño </w:t>
-      </w:r>
-      <w:proofErr w:type="spellStart"/>
-      <w:r>
-        <w:rPr>
-          <w:lang w:val="es-CO"/>
-        </w:rPr>
-        <w:t>diff</w:t>
-      </w:r>
-      <w:proofErr w:type="spellEnd"/>
-      <w:r>
-        <w:rPr>
-          <w:lang w:val="es-CO"/>
-        </w:rPr>
-        <w:t>-</w:t>
-      </w:r>
-      <w:proofErr w:type="spellStart"/>
-      <w:r>
-        <w:rPr>
-          <w:lang w:val="es-CO"/>
-        </w:rPr>
-        <w:t>in-diff</w:t>
-      </w:r>
-      <w:proofErr w:type="spellEnd"/>
-      <w:r>
-        <w:rPr>
-          <w:lang w:val="es-CO"/>
-        </w:rPr>
-        <w:t xml:space="preserve"> con da</w:t>
-      </w:r>
-      <w:r>
-        <w:rPr>
-          <w:lang w:val="es-CO"/>
-        </w:rPr>
-        <w:t xml:space="preserve">tos </w:t>
-      </w:r>
-      <w:r>
-        <w:rPr>
-          <w:lang w:val="es-CO"/>
-        </w:rPr>
-        <w:t>observacionales y experimentales</w:t>
-      </w:r>
-      <w:r>
-        <w:rPr>
-          <w:lang w:val="es-CO"/>
-        </w:rPr>
-        <w:t>.</w:t>
-      </w:r>
-      <w:r>
-        <w:rPr>
-          <w:lang w:val="es-CO"/>
-        </w:rPr>
-        <w:t xml:space="preserve"> </w:t>
+        <w:t>Testeo de hipótesis</w:t>
       </w:r>
     </w:p>
     <w:p>
@@ -1041,13 +965,53 @@
         <w:rPr>
           <w:lang w:val="es-CO"/>
         </w:rPr>
-        <w:t>Análisis de regresión.</w:t>
-      </w:r>
-      <w:r>
-        <w:rPr>
-          <w:lang w:val="es-CO"/>
-        </w:rPr>
-        <w:t xml:space="preserve"> </w:t>
+        <w:t xml:space="preserve">El diseño </w:t>
+      </w:r>
+      <w:proofErr w:type="spellStart"/>
+      <w:r>
+        <w:rPr>
+          <w:lang w:val="es-CO"/>
+        </w:rPr>
+        <w:t>diff</w:t>
+      </w:r>
+      <w:proofErr w:type="spellEnd"/>
+      <w:r>
+        <w:rPr>
+          <w:lang w:val="es-CO"/>
+        </w:rPr>
+        <w:t>-</w:t>
+      </w:r>
+      <w:proofErr w:type="spellStart"/>
+      <w:r>
+        <w:rPr>
+          <w:lang w:val="es-CO"/>
+        </w:rPr>
+        <w:t>in-diff</w:t>
+      </w:r>
+      <w:proofErr w:type="spellEnd"/>
+      <w:r>
+        <w:rPr>
+          <w:lang w:val="es-CO"/>
+        </w:rPr>
+        <w:t xml:space="preserve"> con da</w:t>
+      </w:r>
+      <w:r>
+        <w:rPr>
+          <w:lang w:val="es-CO"/>
+        </w:rPr>
+        <w:t xml:space="preserve">tos </w:t>
+      </w:r>
+      <w:r>
+        <w:rPr>
+          <w:lang w:val="es-CO"/>
+        </w:rPr>
+        <w:t>observacionales y experimentales</w:t>
+      </w:r>
+      <w:r>
+        <w:rPr>
+          <w:lang w:val="es-CO"/>
+        </w:rPr>
+        <w:t xml:space="preserve">. </w:t>
       </w:r>
     </w:p>
     <w:p>

</xml_diff>